<commit_message>
Adiciona comandos úteis para push
</commit_message>
<xml_diff>
--- a/comandos-git.docx
+++ b/comandos-git.docx
@@ -374,8 +374,625 @@
       </w:r>
     </w:p>
     <w:p>
+      <w:proofErr w:type="spellStart"/>
+      <w:proofErr w:type="gramStart"/>
+      <w:r>
+        <w:rPr>
+          <w:b/>
+        </w:rPr>
+        <w:t>git</w:t>
+      </w:r>
+      <w:proofErr w:type="spellEnd"/>
+      <w:proofErr w:type="gramEnd"/>
+      <w:r>
+        <w:rPr>
+          <w:b/>
+        </w:rPr>
+        <w:t xml:space="preserve"> </w:t>
+      </w:r>
+      <w:proofErr w:type="spellStart"/>
+      <w:r>
+        <w:rPr>
+          <w:b/>
+        </w:rPr>
+        <w:t>add</w:t>
+      </w:r>
+      <w:proofErr w:type="spellEnd"/>
+      <w:r>
+        <w:rPr>
+          <w:b/>
+        </w:rPr>
+        <w:t xml:space="preserve"> + </w:t>
+      </w:r>
+      <w:proofErr w:type="spellStart"/>
+      <w:r>
+        <w:rPr>
+          <w:b/>
+        </w:rPr>
+        <w:t>nomedoarquivo</w:t>
+      </w:r>
+      <w:proofErr w:type="spellEnd"/>
+      <w:r>
+        <w:t xml:space="preserve"> = prepara os nossos arquivos para ser </w:t>
+      </w:r>
+      <w:proofErr w:type="spellStart"/>
+      <w:r>
+        <w:t>commitados</w:t>
+      </w:r>
+      <w:proofErr w:type="spellEnd"/>
+      <w:r>
+        <w:t>;</w:t>
+      </w:r>
+    </w:p>
+    <w:p>
+      <w:proofErr w:type="spellStart"/>
+      <w:proofErr w:type="gramStart"/>
+      <w:r>
+        <w:rPr>
+          <w:b/>
+        </w:rPr>
+        <w:t>git</w:t>
+      </w:r>
+      <w:proofErr w:type="spellEnd"/>
+      <w:proofErr w:type="gramEnd"/>
+      <w:r>
+        <w:rPr>
+          <w:b/>
+        </w:rPr>
+        <w:t xml:space="preserve"> status</w:t>
+      </w:r>
+      <w:r>
+        <w:t xml:space="preserve"> =  verifica o estado atual do repositório;</w:t>
+      </w:r>
+    </w:p>
+    <w:p>
+      <w:proofErr w:type="spellStart"/>
+      <w:proofErr w:type="gramStart"/>
+      <w:r>
+        <w:rPr>
+          <w:b/>
+        </w:rPr>
+        <w:t>git</w:t>
+      </w:r>
+      <w:proofErr w:type="spellEnd"/>
+      <w:proofErr w:type="gramEnd"/>
+      <w:r>
+        <w:rPr>
+          <w:b/>
+        </w:rPr>
+        <w:t xml:space="preserve"> </w:t>
+      </w:r>
+      <w:proofErr w:type="spellStart"/>
+      <w:r>
+        <w:rPr>
+          <w:b/>
+        </w:rPr>
+        <w:t>commit</w:t>
+      </w:r>
+      <w:proofErr w:type="spellEnd"/>
+      <w:r>
+        <w:rPr>
+          <w:b/>
+        </w:rPr>
+        <w:t xml:space="preserve"> – m “</w:t>
+      </w:r>
+      <w:r>
+        <w:rPr>
+          <w:b/>
+        </w:rPr>
+        <w:t>desc</w:t>
+      </w:r>
+      <w:r>
+        <w:rPr>
+          <w:b/>
+        </w:rPr>
+        <w:t xml:space="preserve">rição do seu </w:t>
+      </w:r>
+      <w:proofErr w:type="spellStart"/>
+      <w:r>
+        <w:rPr>
+          <w:b/>
+        </w:rPr>
+        <w:t>commit</w:t>
+      </w:r>
+      <w:proofErr w:type="spellEnd"/>
+      <w:r>
+        <w:rPr>
+          <w:b/>
+        </w:rPr>
+        <w:t xml:space="preserve"> “</w:t>
+      </w:r>
+      <w:r>
+        <w:t xml:space="preserve"> = </w:t>
+      </w:r>
+      <w:proofErr w:type="spellStart"/>
+      <w:r>
+        <w:t>commita</w:t>
+      </w:r>
+      <w:proofErr w:type="spellEnd"/>
+      <w:r>
+        <w:t xml:space="preserve"> as alterações no arquivo;</w:t>
+      </w:r>
+    </w:p>
+    <w:p>
+      <w:proofErr w:type="spellStart"/>
+      <w:proofErr w:type="gramStart"/>
+      <w:r>
+        <w:rPr>
+          <w:b/>
+        </w:rPr>
+        <w:t>git</w:t>
+      </w:r>
+      <w:proofErr w:type="spellEnd"/>
+      <w:proofErr w:type="gramEnd"/>
+      <w:r>
+        <w:rPr>
+          <w:b/>
+        </w:rPr>
+        <w:t xml:space="preserve"> </w:t>
+      </w:r>
+      <w:proofErr w:type="spellStart"/>
+      <w:r>
+        <w:rPr>
+          <w:b/>
+        </w:rPr>
+        <w:t>remote</w:t>
+      </w:r>
+      <w:proofErr w:type="spellEnd"/>
+      <w:r>
+        <w:rPr>
+          <w:b/>
+        </w:rPr>
+        <w:t xml:space="preserve"> </w:t>
+      </w:r>
+      <w:proofErr w:type="spellStart"/>
+      <w:r>
+        <w:rPr>
+          <w:b/>
+        </w:rPr>
+        <w:t>add</w:t>
+      </w:r>
+      <w:proofErr w:type="spellEnd"/>
+      <w:r>
+        <w:rPr>
+          <w:b/>
+        </w:rPr>
+        <w:t xml:space="preserve"> </w:t>
+      </w:r>
+      <w:proofErr w:type="spellStart"/>
+      <w:r>
+        <w:rPr>
+          <w:b/>
+        </w:rPr>
+        <w:t>origin</w:t>
+      </w:r>
+      <w:proofErr w:type="spellEnd"/>
+      <w:r>
+        <w:rPr>
+          <w:b/>
+        </w:rPr>
+        <w:t xml:space="preserve"> </w:t>
+      </w:r>
+      <w:hyperlink r:id="rId4" w:history="1">
+        <w:r>
+          <w:rPr>
+            <w:rStyle w:val="Hyperlink"/>
+            <w:b/>
+          </w:rPr>
+          <w:t>https://github.com/seuusuario/seurepo</w:t>
+        </w:r>
+      </w:hyperlink>
+      <w:r>
+        <w:t xml:space="preserve"> =  adiciona o repositório remoto ao repositório local;</w:t>
+      </w:r>
+    </w:p>
+    <w:p>
+      <w:proofErr w:type="spellStart"/>
+      <w:proofErr w:type="gramStart"/>
+      <w:r>
+        <w:rPr>
+          <w:b/>
+        </w:rPr>
+        <w:t>git</w:t>
+      </w:r>
+      <w:proofErr w:type="spellEnd"/>
+      <w:proofErr w:type="gramEnd"/>
+      <w:r>
+        <w:rPr>
+          <w:b/>
+        </w:rPr>
+        <w:t xml:space="preserve"> </w:t>
+      </w:r>
+      <w:proofErr w:type="spellStart"/>
+      <w:r>
+        <w:rPr>
+          <w:b/>
+        </w:rPr>
+        <w:t>remote</w:t>
+      </w:r>
+      <w:proofErr w:type="spellEnd"/>
+      <w:r>
+        <w:rPr>
+          <w:b/>
+        </w:rPr>
+        <w:t xml:space="preserve"> </w:t>
+      </w:r>
+      <w:proofErr w:type="spellStart"/>
+      <w:r>
+        <w:rPr>
+          <w:b/>
+        </w:rPr>
+        <w:t>set-url</w:t>
+      </w:r>
+      <w:proofErr w:type="spellEnd"/>
+      <w:r>
+        <w:rPr>
+          <w:b/>
+        </w:rPr>
+        <w:t xml:space="preserve"> </w:t>
+      </w:r>
+      <w:proofErr w:type="spellStart"/>
+      <w:r>
+        <w:rPr>
+          <w:b/>
+        </w:rPr>
+        <w:t>origin</w:t>
+      </w:r>
+      <w:proofErr w:type="spellEnd"/>
+      <w:r>
+        <w:rPr>
+          <w:b/>
+        </w:rPr>
+        <w:t xml:space="preserve"> </w:t>
+      </w:r>
+      <w:hyperlink r:id="rId5" w:history="1">
+        <w:r>
+          <w:rPr>
+            <w:rStyle w:val="Hyperlink"/>
+            <w:b/>
+          </w:rPr>
+          <w:t>https://github.com/seuusuario/novaURL</w:t>
+        </w:r>
+      </w:hyperlink>
+      <w:r>
+        <w:t xml:space="preserve"> = atualiza o link do repositório;</w:t>
+      </w:r>
+    </w:p>
+    <w:p>
+      <w:proofErr w:type="spellStart"/>
+      <w:r>
+        <w:rPr>
+          <w:b/>
+        </w:rPr>
+        <w:t>git</w:t>
+      </w:r>
+      <w:proofErr w:type="spellEnd"/>
+      <w:r>
+        <w:rPr>
+          <w:b/>
+        </w:rPr>
+        <w:t xml:space="preserve"> </w:t>
+      </w:r>
+      <w:proofErr w:type="spellStart"/>
+      <w:r>
+        <w:rPr>
+          <w:b/>
+        </w:rPr>
+        <w:t>branch</w:t>
+      </w:r>
+      <w:proofErr w:type="spellEnd"/>
+      <w:r>
+        <w:rPr>
+          <w:b/>
+        </w:rPr>
+        <w:t xml:space="preserve"> </w:t>
+      </w:r>
+      <w:r>
+        <w:rPr>
+          <w:b/>
+        </w:rPr>
+        <w:t xml:space="preserve">+ </w:t>
+      </w:r>
+      <w:proofErr w:type="spellStart"/>
+      <w:r>
+        <w:rPr>
+          <w:b/>
+        </w:rPr>
+        <w:t>nome-da-branch</w:t>
+      </w:r>
+      <w:proofErr w:type="spellEnd"/>
+      <w:r>
+        <w:rPr>
+          <w:b/>
+        </w:rPr>
+        <w:t xml:space="preserve"> </w:t>
+      </w:r>
+      <w:r>
+        <w:t xml:space="preserve">= cria uma </w:t>
+      </w:r>
+      <w:proofErr w:type="spellStart"/>
+      <w:r>
+        <w:t>branch</w:t>
+      </w:r>
+      <w:proofErr w:type="spellEnd"/>
+      <w:r>
+        <w:t>;</w:t>
+      </w:r>
+    </w:p>
+    <w:p>
+      <w:proofErr w:type="spellStart"/>
+      <w:proofErr w:type="gramStart"/>
+      <w:r>
+        <w:rPr>
+          <w:b/>
+        </w:rPr>
+        <w:t>git</w:t>
+      </w:r>
+      <w:proofErr w:type="spellEnd"/>
+      <w:proofErr w:type="gramEnd"/>
+      <w:r>
+        <w:rPr>
+          <w:b/>
+        </w:rPr>
+        <w:t xml:space="preserve"> </w:t>
+      </w:r>
+      <w:proofErr w:type="spellStart"/>
+      <w:r>
+        <w:rPr>
+          <w:b/>
+        </w:rPr>
+        <w:t>checkout</w:t>
+      </w:r>
+      <w:proofErr w:type="spellEnd"/>
+      <w:r>
+        <w:rPr>
+          <w:b/>
+        </w:rPr>
+        <w:t xml:space="preserve"> +</w:t>
+      </w:r>
+      <w:r>
+        <w:rPr>
+          <w:b/>
+        </w:rPr>
+        <w:t xml:space="preserve"> </w:t>
+      </w:r>
+      <w:proofErr w:type="spellStart"/>
+      <w:r>
+        <w:rPr>
+          <w:b/>
+        </w:rPr>
+        <w:t>nome-da-branch</w:t>
+      </w:r>
+      <w:proofErr w:type="spellEnd"/>
+      <w:r>
+        <w:t xml:space="preserve"> = alterna para a </w:t>
+      </w:r>
+      <w:proofErr w:type="spellStart"/>
+      <w:r>
+        <w:t>branch</w:t>
+      </w:r>
+      <w:proofErr w:type="spellEnd"/>
+      <w:r>
+        <w:t>;</w:t>
+      </w:r>
+    </w:p>
+    <w:p>
+      <w:proofErr w:type="spellStart"/>
+      <w:proofErr w:type="gramStart"/>
+      <w:r>
+        <w:rPr>
+          <w:b/>
+        </w:rPr>
+        <w:t>git</w:t>
+      </w:r>
+      <w:proofErr w:type="spellEnd"/>
+      <w:proofErr w:type="gramEnd"/>
+      <w:r>
+        <w:rPr>
+          <w:b/>
+        </w:rPr>
+        <w:t xml:space="preserve"> </w:t>
+      </w:r>
+      <w:proofErr w:type="spellStart"/>
+      <w:r>
+        <w:rPr>
+          <w:b/>
+        </w:rPr>
+        <w:t>push</w:t>
+      </w:r>
+      <w:proofErr w:type="spellEnd"/>
+      <w:r>
+        <w:rPr>
+          <w:b/>
+        </w:rPr>
+        <w:t xml:space="preserve"> –u </w:t>
+      </w:r>
+      <w:proofErr w:type="spellStart"/>
+      <w:r>
+        <w:rPr>
+          <w:b/>
+        </w:rPr>
+        <w:t>origin</w:t>
+      </w:r>
+      <w:proofErr w:type="spellEnd"/>
+      <w:r>
+        <w:rPr>
+          <w:b/>
+        </w:rPr>
+        <w:t xml:space="preserve"> + </w:t>
+      </w:r>
+      <w:proofErr w:type="spellStart"/>
+      <w:r>
+        <w:rPr>
+          <w:b/>
+        </w:rPr>
+        <w:t>nome-da-branch</w:t>
+      </w:r>
+      <w:proofErr w:type="spellEnd"/>
+      <w:r>
+        <w:rPr>
+          <w:b/>
+        </w:rPr>
+        <w:t xml:space="preserve"> </w:t>
+      </w:r>
+      <w:r>
+        <w:rPr>
+          <w:b/>
+        </w:rPr>
+        <w:t xml:space="preserve">= </w:t>
+      </w:r>
+      <w:r>
+        <w:t>envia o documento para o repositório remoto;</w:t>
+      </w:r>
+    </w:p>
+    <w:p>
+      <w:proofErr w:type="spellStart"/>
+      <w:proofErr w:type="gramStart"/>
+      <w:r>
+        <w:rPr>
+          <w:b/>
+        </w:rPr>
+        <w:t>git</w:t>
+      </w:r>
+      <w:proofErr w:type="spellEnd"/>
+      <w:proofErr w:type="gramEnd"/>
+      <w:r>
+        <w:rPr>
+          <w:b/>
+        </w:rPr>
+        <w:t xml:space="preserve"> clone + </w:t>
+      </w:r>
+      <w:hyperlink r:id="rId6" w:history="1">
+        <w:r>
+          <w:rPr>
+            <w:rStyle w:val="Hyperlink"/>
+            <w:b/>
+          </w:rPr>
+          <w:t>https://github.com/seuusuario/seurepo</w:t>
+        </w:r>
+      </w:hyperlink>
+      <w:r>
+        <w:t xml:space="preserve"> =  clona um repositório </w:t>
+      </w:r>
+      <w:r>
+        <w:t xml:space="preserve"> </w:t>
+      </w:r>
+      <w:proofErr w:type="spellStart"/>
+      <w:r>
+        <w:t>git</w:t>
+      </w:r>
+      <w:proofErr w:type="spellEnd"/>
+      <w:r>
+        <w:t xml:space="preserve"> para o local;</w:t>
+      </w:r>
+    </w:p>
+    <w:p>
+      <w:proofErr w:type="spellStart"/>
+      <w:proofErr w:type="gramStart"/>
+      <w:r>
+        <w:rPr>
+          <w:b/>
+        </w:rPr>
+        <w:t>git</w:t>
+      </w:r>
+      <w:proofErr w:type="spellEnd"/>
+      <w:proofErr w:type="gramEnd"/>
+      <w:r>
+        <w:rPr>
+          <w:b/>
+        </w:rPr>
+        <w:t xml:space="preserve"> </w:t>
+      </w:r>
+      <w:proofErr w:type="spellStart"/>
+      <w:r>
+        <w:rPr>
+          <w:b/>
+        </w:rPr>
+        <w:t>log</w:t>
+      </w:r>
+      <w:proofErr w:type="spellEnd"/>
+      <w:r>
+        <w:rPr>
+          <w:b/>
+        </w:rPr>
+        <w:t xml:space="preserve"> = </w:t>
+      </w:r>
+      <w:r>
+        <w:t xml:space="preserve">mostra todos os </w:t>
+      </w:r>
+      <w:proofErr w:type="spellStart"/>
+      <w:r>
+        <w:t>commit</w:t>
+      </w:r>
+      <w:proofErr w:type="spellEnd"/>
+      <w:r>
+        <w:t xml:space="preserve"> que foi realizado;</w:t>
+      </w:r>
+    </w:p>
+    <w:p/>
+    <w:p>
       <w:pPr>
         <w:rPr>
+          <w:b/>
+          <w:color w:val="FF0000"/>
+        </w:rPr>
+      </w:pPr>
+      <w:r>
+        <w:rPr>
+          <w:b/>
+          <w:color w:val="FF0000"/>
+        </w:rPr>
+        <w:t>COMANDOS PARA FAZER O PUSH</w:t>
+      </w:r>
+    </w:p>
+    <w:p>
+      <w:pPr>
+        <w:rPr>
+          <w:b/>
+        </w:rPr>
+      </w:pPr>
+      <w:proofErr w:type="spellStart"/>
+      <w:proofErr w:type="gramStart"/>
+      <w:r>
+        <w:rPr>
+          <w:b/>
+        </w:rPr>
+        <w:t>git</w:t>
+      </w:r>
+      <w:proofErr w:type="spellEnd"/>
+      <w:proofErr w:type="gramEnd"/>
+      <w:r>
+        <w:rPr>
+          <w:b/>
+        </w:rPr>
+        <w:t xml:space="preserve"> </w:t>
+      </w:r>
+      <w:proofErr w:type="spellStart"/>
+      <w:r>
+        <w:rPr>
+          <w:b/>
+        </w:rPr>
+        <w:t>add</w:t>
+      </w:r>
+      <w:proofErr w:type="spellEnd"/>
+      <w:r>
+        <w:rPr>
+          <w:b/>
+        </w:rPr>
+        <w:t xml:space="preserve"> + </w:t>
+      </w:r>
+      <w:proofErr w:type="spellStart"/>
+      <w:r>
+        <w:rPr>
+          <w:b/>
+        </w:rPr>
+        <w:t>nomedoarquivo</w:t>
+      </w:r>
+      <w:proofErr w:type="spellEnd"/>
+    </w:p>
+    <w:p>
+      <w:pPr>
+        <w:rPr>
           <w:u w:val="single"/>
         </w:rPr>
       </w:pPr>
@@ -400,20 +1017,60 @@
         <w:rPr>
           <w:b/>
         </w:rPr>
-        <w:t>add</w:t>
-      </w:r>
-      <w:proofErr w:type="spellEnd"/>
-      <w:r>
-        <w:t xml:space="preserve"> = prepara os nossos arquivos para ser </w:t>
-      </w:r>
-      <w:proofErr w:type="spellStart"/>
-      <w:r>
-        <w:t>commitados</w:t>
-      </w:r>
-      <w:proofErr w:type="spellEnd"/>
-      <w:r>
-        <w:t>;</w:t>
-      </w:r>
+        <w:t>commit</w:t>
+      </w:r>
+      <w:proofErr w:type="spellEnd"/>
+      <w:r>
+        <w:rPr>
+          <w:b/>
+        </w:rPr>
+        <w:t xml:space="preserve"> –m “</w:t>
+      </w:r>
+      <w:proofErr w:type="spellStart"/>
+      <w:r>
+        <w:rPr>
+          <w:b/>
+        </w:rPr>
+        <w:t>nomedocommit</w:t>
+      </w:r>
+      <w:proofErr w:type="spellEnd"/>
+      <w:r>
+        <w:rPr>
+          <w:u w:val="single"/>
+        </w:rPr>
+        <w:t>”</w:t>
+      </w:r>
+    </w:p>
+    <w:p>
+      <w:pPr>
+        <w:rPr>
+          <w:b/>
+        </w:rPr>
+      </w:pPr>
+      <w:proofErr w:type="spellStart"/>
+      <w:proofErr w:type="gramStart"/>
+      <w:r>
+        <w:rPr>
+          <w:b/>
+        </w:rPr>
+        <w:t>git</w:t>
+      </w:r>
+      <w:proofErr w:type="spellEnd"/>
+      <w:proofErr w:type="gramEnd"/>
+      <w:r>
+        <w:rPr>
+          <w:b/>
+        </w:rPr>
+        <w:t xml:space="preserve"> </w:t>
+      </w:r>
+      <w:proofErr w:type="spellStart"/>
+      <w:r>
+        <w:rPr>
+          <w:b/>
+        </w:rPr>
+        <w:t>push</w:t>
+      </w:r>
+      <w:proofErr w:type="spellEnd"/>
     </w:p>
     <w:sectPr>
       <w:pgSz w:w="11906" w:h="16838"/>
@@ -584,6 +1241,7 @@
   <w:style w:type="paragraph" w:default="1" w:styleId="Normal">
     <w:name w:val="Normal"/>
     <w:qFormat/>
+    <w:rsid w:val="00585B96"/>
   </w:style>
   <w:style w:type="character" w:default="1" w:styleId="Fontepargpadro">
     <w:name w:val="Default Paragraph Font"/>
@@ -612,6 +1270,17 @@
     <w:uiPriority w:val="99"/>
     <w:semiHidden/>
     <w:unhideWhenUsed/>
+  </w:style>
+  <w:style w:type="character" w:styleId="Hyperlink">
+    <w:name w:val="Hyperlink"/>
+    <w:basedOn w:val="Fontepargpadro"/>
+    <w:uiPriority w:val="99"/>
+    <w:unhideWhenUsed/>
+    <w:rsid w:val="003525F2"/>
+    <w:rPr>
+      <w:color w:val="0000FF" w:themeColor="hyperlink"/>
+      <w:u w:val="single"/>
+    </w:rPr>
   </w:style>
 </w:styles>
 </file>

</xml_diff>